<commit_message>
upload Requisitos/CSU11 - Manter Sindico ou gestor do condomínio.docx
</commit_message>
<xml_diff>
--- a/Requisitos/CSU11 - Manter Sindico ou gestor do condomínio.docx
+++ b/Requisitos/CSU11 - Manter Sindico ou gestor do condomínio.docx
@@ -334,14 +334,23 @@
                 <w:sz w:val="28"/>
                 <w:szCs w:val="28"/>
               </w:rPr>
-              <w:t xml:space="preserve"> Usu</w:t>
-            </w:r>
+              <w:t xml:space="preserve"> </w:t>
+            </w:r>
+            <w:proofErr w:type="spellStart"/>
             <w:r>
               <w:rPr>
                 <w:color w:val="FF0000"/>
                 <w:sz w:val="28"/>
                 <w:szCs w:val="28"/>
               </w:rPr>
+              <w:t>Usu</w:t>
+            </w:r>
+            <w:r>
+              <w:rPr>
+                <w:color w:val="FF0000"/>
+                <w:sz w:val="28"/>
+                <w:szCs w:val="28"/>
+              </w:rPr>
               <w:t>a</w:t>
             </w:r>
             <w:r>
@@ -352,6 +361,7 @@
               </w:rPr>
               <w:t>rio</w:t>
             </w:r>
+            <w:proofErr w:type="spellEnd"/>
             <w:r>
               <w:rPr>
                 <w:sz w:val="28"/>
@@ -502,7 +512,37 @@
                 <w:sz w:val="28"/>
                 <w:szCs w:val="28"/>
               </w:rPr>
-              <w:t>O sistema exibe uma tela com os dados do síndico atual e um histórico dos síndicos anteriores, com opções de gerenciamento.</w:t>
+              <w:t xml:space="preserve">2. O sistema </w:t>
+            </w:r>
+            <w:r>
+              <w:rPr>
+                <w:b/>
+                <w:bCs/>
+                <w:sz w:val="28"/>
+                <w:szCs w:val="28"/>
+              </w:rPr>
+              <w:t>apresenta</w:t>
+            </w:r>
+            <w:r>
+              <w:rPr>
+                <w:sz w:val="28"/>
+                <w:szCs w:val="28"/>
+              </w:rPr>
+              <w:t xml:space="preserve"> a listagem dos dados do síndico </w:t>
+            </w:r>
+            <w:r>
+              <w:rPr>
+                <w:sz w:val="28"/>
+                <w:szCs w:val="28"/>
+              </w:rPr>
+              <w:t>atual</w:t>
+            </w:r>
+            <w:r>
+              <w:rPr>
+                <w:sz w:val="28"/>
+                <w:szCs w:val="28"/>
+              </w:rPr>
+              <w:t xml:space="preserve"> e um histórico dos síndicos anteriores, com opções de gerenciamento.</w:t>
             </w:r>
           </w:p>
           <w:p>
@@ -525,6 +565,13 @@
                 <w:szCs w:val="28"/>
               </w:rPr>
               <w:t>4</w:t>
+            </w:r>
+            <w:r>
+              <w:rPr>
+                <w:sz w:val="28"/>
+                <w:szCs w:val="28"/>
+              </w:rPr>
+              <w:t xml:space="preserve"> </w:t>
             </w:r>
             <w:r>
               <w:rPr>
@@ -859,15 +906,25 @@
                 <w:sz w:val="28"/>
                 <w:szCs w:val="28"/>
               </w:rPr>
-              <w:t>O ator pressiona o botão “Cadastrar Novo Síndico”</w:t>
-            </w:r>
-            <w:r>
-              <w:rPr>
-                <w:color w:val="000000" w:themeColor="text1"/>
-                <w:sz w:val="28"/>
-                <w:szCs w:val="28"/>
-              </w:rPr>
-              <w:t xml:space="preserve"> </w:t>
+              <w:t xml:space="preserve">O ator </w:t>
+            </w:r>
+            <w:r>
+              <w:rPr>
+                <w:b/>
+                <w:bCs/>
+                <w:color w:val="000000" w:themeColor="text1"/>
+                <w:sz w:val="28"/>
+                <w:szCs w:val="28"/>
+              </w:rPr>
+              <w:t>solicita o cadastro</w:t>
+            </w:r>
+            <w:r>
+              <w:rPr>
+                <w:color w:val="000000" w:themeColor="text1"/>
+                <w:sz w:val="28"/>
+                <w:szCs w:val="28"/>
+              </w:rPr>
+              <w:t xml:space="preserve"> de um novo síndico </w:t>
             </w:r>
             <w:r>
               <w:rPr>
@@ -1017,8 +1074,38 @@
                 <w:sz w:val="28"/>
                 <w:szCs w:val="28"/>
               </w:rPr>
-              <w:t>O ator pressiona o botão “Salvar”.</w:t>
-            </w:r>
+              <w:t xml:space="preserve">O ator </w:t>
+            </w:r>
+            <w:r>
+              <w:rPr>
+                <w:b/>
+                <w:bCs/>
+                <w:color w:val="000000" w:themeColor="text1"/>
+                <w:sz w:val="28"/>
+                <w:szCs w:val="28"/>
+              </w:rPr>
+              <w:t xml:space="preserve">confirma o </w:t>
+            </w:r>
+            <w:proofErr w:type="spellStart"/>
+            <w:r>
+              <w:rPr>
+                <w:b/>
+                <w:bCs/>
+                <w:color w:val="000000" w:themeColor="text1"/>
+                <w:sz w:val="28"/>
+                <w:szCs w:val="28"/>
+              </w:rPr>
+              <w:t>cadastro</w:t>
+            </w:r>
+            <w:r>
+              <w:rPr>
+                <w:color w:val="000000" w:themeColor="text1"/>
+                <w:sz w:val="28"/>
+                <w:szCs w:val="28"/>
+              </w:rPr>
+              <w:t>.</w:t>
+            </w:r>
+            <w:proofErr w:type="spellEnd"/>
           </w:p>
           <w:p>
             <w:pPr>
@@ -1256,7 +1343,25 @@
                 <w:sz w:val="28"/>
                 <w:szCs w:val="28"/>
               </w:rPr>
-              <w:t>Dados inválidos ou conflitantes. O sistema exibe uma mensagem de erro (ex: "Já existe um síndico ativo para este período.") e retorna ao passo 3.</w:t>
+              <w:t>Dados inválidos ou conflitantes. O sistema exibe uma mensagem de erro (</w:t>
+            </w:r>
+            <w:proofErr w:type="spellStart"/>
+            <w:r>
+              <w:rPr>
+                <w:color w:val="000000" w:themeColor="text1"/>
+                <w:sz w:val="28"/>
+                <w:szCs w:val="28"/>
+              </w:rPr>
+              <w:t>ex</w:t>
+            </w:r>
+            <w:proofErr w:type="spellEnd"/>
+            <w:r>
+              <w:rPr>
+                <w:color w:val="000000" w:themeColor="text1"/>
+                <w:sz w:val="28"/>
+                <w:szCs w:val="28"/>
+              </w:rPr>
+              <w:t>: "Já existe um síndico ativo para este período.") e retorna ao passo 3.</w:t>
             </w:r>
           </w:p>
         </w:tc>
@@ -1561,16 +1666,36 @@
                 <w:sz w:val="28"/>
                 <w:szCs w:val="28"/>
               </w:rPr>
-              <w:t>O ator altera os campos desejados</w:t>
-            </w:r>
-            <w:r>
-              <w:rPr>
-                <w:color w:val="000000" w:themeColor="text1"/>
-                <w:sz w:val="28"/>
-                <w:szCs w:val="28"/>
-              </w:rPr>
-              <w:t>.</w:t>
-            </w:r>
+              <w:t xml:space="preserve">O ator </w:t>
+            </w:r>
+            <w:r>
+              <w:rPr>
+                <w:b/>
+                <w:bCs/>
+                <w:color w:val="000000" w:themeColor="text1"/>
+                <w:sz w:val="28"/>
+                <w:szCs w:val="28"/>
+              </w:rPr>
+              <w:t>atualiza as informações</w:t>
+            </w:r>
+            <w:r>
+              <w:rPr>
+                <w:color w:val="000000" w:themeColor="text1"/>
+                <w:sz w:val="28"/>
+                <w:szCs w:val="28"/>
+              </w:rPr>
+              <w:t xml:space="preserve"> </w:t>
+            </w:r>
+            <w:proofErr w:type="spellStart"/>
+            <w:r>
+              <w:rPr>
+                <w:color w:val="000000" w:themeColor="text1"/>
+                <w:sz w:val="28"/>
+                <w:szCs w:val="28"/>
+              </w:rPr>
+              <w:t>desejadas.</w:t>
+            </w:r>
+            <w:proofErr w:type="spellEnd"/>
           </w:p>
           <w:p>
             <w:pPr>
@@ -1737,7 +1862,41 @@
                 <w:sz w:val="28"/>
                 <w:szCs w:val="28"/>
               </w:rPr>
-              <w:t>: Dados inválidos. O sistema exibe a mensagem “Dados inválidos” e destaca os campos com problemas, retornando ao passo 3.</w:t>
+              <w:t xml:space="preserve">: Dados inválidos. O sistema exibe a mensagem “Dados inválidos” e </w:t>
+            </w:r>
+            <w:r>
+              <w:rPr>
+                <w:color w:val="000000" w:themeColor="text1"/>
+                <w:sz w:val="28"/>
+                <w:szCs w:val="28"/>
+              </w:rPr>
+              <w:t xml:space="preserve">indica as </w:t>
+            </w:r>
+            <w:r>
+              <w:rPr>
+                <w:b/>
+                <w:bCs/>
+                <w:color w:val="000000" w:themeColor="text1"/>
+                <w:sz w:val="28"/>
+                <w:szCs w:val="28"/>
+              </w:rPr>
+              <w:t>informações</w:t>
+            </w:r>
+            <w:r>
+              <w:rPr>
+                <w:color w:val="000000" w:themeColor="text1"/>
+                <w:sz w:val="28"/>
+                <w:szCs w:val="28"/>
+              </w:rPr>
+              <w:t xml:space="preserve"> inconsistentes</w:t>
+            </w:r>
+            <w:r>
+              <w:rPr>
+                <w:color w:val="000000" w:themeColor="text1"/>
+                <w:sz w:val="28"/>
+                <w:szCs w:val="28"/>
+              </w:rPr>
+              <w:t>, retornando ao passo 3.</w:t>
             </w:r>
           </w:p>
         </w:tc>
@@ -1981,42 +2140,25 @@
                 <w:sz w:val="28"/>
                 <w:szCs w:val="28"/>
               </w:rPr>
-              <w:t>O sistema exibe os dados do síndico e solicita confirmação</w:t>
-            </w:r>
-            <w:r>
-              <w:rPr>
-                <w:color w:val="000000" w:themeColor="text1"/>
-                <w:sz w:val="28"/>
-                <w:szCs w:val="28"/>
-              </w:rPr>
-              <w:t xml:space="preserve"> numa tela pop-up</w:t>
-            </w:r>
-            <w:r>
-              <w:rPr>
-                <w:color w:val="000000" w:themeColor="text1"/>
-                <w:sz w:val="28"/>
-                <w:szCs w:val="28"/>
-              </w:rPr>
-              <w:t xml:space="preserve">: </w:t>
-            </w:r>
-          </w:p>
-          <w:p>
-            <w:pPr>
-              <w:pStyle w:val="PargrafodaLista"/>
-              <w:ind w:left="360"/>
-              <w:rPr>
-                <w:color w:val="000000" w:themeColor="text1"/>
-                <w:sz w:val="28"/>
-                <w:szCs w:val="28"/>
-              </w:rPr>
-            </w:pPr>
-            <w:r>
-              <w:rPr>
-                <w:color w:val="000000" w:themeColor="text1"/>
-                <w:sz w:val="28"/>
-                <w:szCs w:val="28"/>
-              </w:rPr>
-              <w:t>“Deseja realmente finalizar o mandato? As permissões de acesso do usuário serão revogadas.”.</w:t>
+              <w:t xml:space="preserve">O sistema apresenta os dados do síndico e </w:t>
+            </w:r>
+            <w:r>
+              <w:rPr>
+                <w:b/>
+                <w:bCs/>
+                <w:color w:val="000000" w:themeColor="text1"/>
+                <w:sz w:val="28"/>
+                <w:szCs w:val="28"/>
+              </w:rPr>
+              <w:t>solicita a confirmação</w:t>
+            </w:r>
+            <w:r>
+              <w:rPr>
+                <w:color w:val="000000" w:themeColor="text1"/>
+                <w:sz w:val="28"/>
+                <w:szCs w:val="28"/>
+              </w:rPr>
+              <w:t xml:space="preserve"> do encerramento do mandato.</w:t>
             </w:r>
           </w:p>
           <w:p>
@@ -2174,7 +2316,49 @@
                 <w:sz w:val="28"/>
                 <w:szCs w:val="28"/>
               </w:rPr>
-              <w:t xml:space="preserve">: O ator pressiona botão Cancelar. O sistema retorna ao passo 2 da </w:t>
+              <w:t xml:space="preserve">: </w:t>
+            </w:r>
+            <w:r>
+              <w:rPr>
+                <w:color w:val="000000" w:themeColor="text1"/>
+                <w:sz w:val="28"/>
+                <w:szCs w:val="28"/>
+              </w:rPr>
+              <w:t xml:space="preserve">O ator </w:t>
+            </w:r>
+            <w:r>
+              <w:rPr>
+                <w:b/>
+                <w:bCs/>
+                <w:color w:val="000000" w:themeColor="text1"/>
+                <w:sz w:val="28"/>
+                <w:szCs w:val="28"/>
+              </w:rPr>
+              <w:t>cancela a operação</w:t>
+            </w:r>
+            <w:r>
+              <w:rPr>
+                <w:color w:val="000000" w:themeColor="text1"/>
+                <w:sz w:val="28"/>
+                <w:szCs w:val="28"/>
+              </w:rPr>
+              <w:t>. O sistema retorna</w:t>
+            </w:r>
+            <w:r>
+              <w:rPr>
+                <w:color w:val="000000" w:themeColor="text1"/>
+                <w:sz w:val="28"/>
+                <w:szCs w:val="28"/>
+              </w:rPr>
+              <w:t xml:space="preserve"> </w:t>
+            </w:r>
+            <w:r>
+              <w:rPr>
+                <w:color w:val="000000" w:themeColor="text1"/>
+                <w:sz w:val="28"/>
+                <w:szCs w:val="28"/>
+              </w:rPr>
+              <w:t xml:space="preserve">ao passo 2 da </w:t>
             </w:r>
             <w:r>
               <w:rPr>

</xml_diff>